<commit_message>
📏 Satie Gnossienne Ⅰ: Sheet Music Simplified: Adjusting spacing.
</commit_message>
<xml_diff>
--- a/satie-gnossienne-1/sheet-music-simplified/satie-gnossienne-1-sheet-music-simplified.docx
+++ b/satie-gnossienne-1/sheet-music-simplified/satie-gnossienne-1-sheet-music-simplified.docx
@@ -85,8 +85,8 @@
           <w:noProof/>
         </w:rPr>
         <w:drawing>
-          <wp:inline distT="0" distB="0" distL="0" distR="0" wp14:anchorId="12BC977F" wp14:editId="0F1ED873">
-            <wp:extent cx="7181049" cy="9505328"/>
+          <wp:inline distT="0" distB="0" distL="0" distR="0" wp14:anchorId="12BC977F" wp14:editId="01ADA7A6">
+            <wp:extent cx="7181048" cy="9505328"/>
             <wp:effectExtent l="0" t="0" r="1270" b="635"/>
             <wp:docPr id="5" name="Picture 5"/>
             <wp:cNvGraphicFramePr>
@@ -110,7 +110,7 @@
                   <pic:spPr bwMode="auto">
                     <a:xfrm>
                       <a:off x="0" y="0"/>
-                      <a:ext cx="7181049" cy="9505328"/>
+                      <a:ext cx="7181048" cy="9505328"/>
                     </a:xfrm>
                     <a:prstGeom prst="rect">
                       <a:avLst/>

</xml_diff>

<commit_message>
📐 Satie Gnossienne Ⅰ: Sheet Music Simplified: Adjusting spacing some more.
</commit_message>
<xml_diff>
--- a/satie-gnossienne-1/sheet-music-simplified/satie-gnossienne-1-sheet-music-simplified.docx
+++ b/satie-gnossienne-1/sheet-music-simplified/satie-gnossienne-1-sheet-music-simplified.docx
@@ -85,8 +85,8 @@
           <w:noProof/>
         </w:rPr>
         <w:drawing>
-          <wp:inline distT="0" distB="0" distL="0" distR="0" wp14:anchorId="12BC977F" wp14:editId="01ADA7A6">
-            <wp:extent cx="7181048" cy="9505328"/>
+          <wp:inline distT="0" distB="0" distL="0" distR="0" wp14:anchorId="12BC977F" wp14:editId="560C1E6E">
+            <wp:extent cx="7181048" cy="9505326"/>
             <wp:effectExtent l="0" t="0" r="1270" b="635"/>
             <wp:docPr id="5" name="Picture 5"/>
             <wp:cNvGraphicFramePr>
@@ -110,7 +110,7 @@
                   <pic:spPr bwMode="auto">
                     <a:xfrm>
                       <a:off x="0" y="0"/>
-                      <a:ext cx="7181048" cy="9505328"/>
+                      <a:ext cx="7181048" cy="9505326"/>
                     </a:xfrm>
                     <a:prstGeom prst="rect">
                       <a:avLst/>

</xml_diff>

<commit_message>
🌌 Satie Gnossienne Ⅰ: Sheet Music Simplified: Adjustments, mostly spacing.
</commit_message>
<xml_diff>
--- a/satie-gnossienne-1/sheet-music-simplified/satie-gnossienne-1-sheet-music-simplified.docx
+++ b/satie-gnossienne-1/sheet-music-simplified/satie-gnossienne-1-sheet-music-simplified.docx
@@ -85,9 +85,9 @@
           <w:noProof/>
         </w:rPr>
         <w:drawing>
-          <wp:inline distT="0" distB="0" distL="0" distR="0" wp14:anchorId="12BC977F" wp14:editId="560C1E6E">
-            <wp:extent cx="7181048" cy="9505326"/>
-            <wp:effectExtent l="0" t="0" r="1270" b="635"/>
+          <wp:inline distT="0" distB="0" distL="0" distR="0" wp14:anchorId="12BC977F" wp14:editId="497A8A8A">
+            <wp:extent cx="7170344" cy="9570253"/>
+            <wp:effectExtent l="0" t="0" r="0" b="0"/>
             <wp:docPr id="5" name="Picture 5"/>
             <wp:cNvGraphicFramePr>
               <a:graphicFrameLocks xmlns:a="http://schemas.openxmlformats.org/drawingml/2006/main" noChangeAspect="1"/>
@@ -110,7 +110,7 @@
                   <pic:spPr bwMode="auto">
                     <a:xfrm>
                       <a:off x="0" y="0"/>
-                      <a:ext cx="7181048" cy="9505326"/>
+                      <a:ext cx="7172342" cy="9572919"/>
                     </a:xfrm>
                     <a:prstGeom prst="rect">
                       <a:avLst/>

</xml_diff>

<commit_message>
↔ Satie Gnossienne Ⅰ: Sheet Music Simplified: Spread the notes wider.
</commit_message>
<xml_diff>
--- a/satie-gnossienne-1/sheet-music-simplified/satie-gnossienne-1-sheet-music-simplified.docx
+++ b/satie-gnossienne-1/sheet-music-simplified/satie-gnossienne-1-sheet-music-simplified.docx
@@ -75,6 +75,27 @@
         </w:rPr>
         <w:t xml:space="preserve"> (Simplified)</w:t>
       </w:r>
+      <w:r>
+        <w:rPr>
+          <w:b/>
+          <w:bCs/>
+          <w:noProof/>
+          <w:sz w:val="32"/>
+          <w:szCs w:val="32"/>
+        </w:rPr>
+        <w:t xml:space="preserve"> </w:t>
+      </w:r>
+      <w:r>
+        <w:rPr>
+          <w:b/>
+          <w:bCs/>
+          <w:noProof/>
+          <w:color w:val="FF0000"/>
+          <w:sz w:val="32"/>
+          <w:szCs w:val="32"/>
+        </w:rPr>
+        <w:t>[Draft]</w:t>
+      </w:r>
     </w:p>
     <w:p>
       <w:pPr>
@@ -85,8 +106,8 @@
           <w:noProof/>
         </w:rPr>
         <w:drawing>
-          <wp:inline distT="0" distB="0" distL="0" distR="0" wp14:anchorId="12BC977F" wp14:editId="497A8A8A">
-            <wp:extent cx="7170344" cy="9570253"/>
+          <wp:inline distT="0" distB="0" distL="0" distR="0" wp14:anchorId="12BC977F" wp14:editId="1BA54E28">
+            <wp:extent cx="7182767" cy="9757458"/>
             <wp:effectExtent l="0" t="0" r="0" b="0"/>
             <wp:docPr id="5" name="Picture 5"/>
             <wp:cNvGraphicFramePr>
@@ -110,7 +131,7 @@
                   <pic:spPr bwMode="auto">
                     <a:xfrm>
                       <a:off x="0" y="0"/>
-                      <a:ext cx="7172342" cy="9572919"/>
+                      <a:ext cx="7189577" cy="9766709"/>
                     </a:xfrm>
                     <a:prstGeom prst="rect">
                       <a:avLst/>
@@ -129,7 +150,7 @@
     </w:p>
     <w:sectPr>
       <w:pgSz w:w="11906" w:h="16838" w:code="9"/>
-      <w:pgMar w:top="426" w:right="333" w:bottom="426" w:left="1440" w:header="708" w:footer="296" w:gutter="0"/>
+      <w:pgMar w:top="426" w:right="333" w:bottom="426" w:left="1440" w:header="708" w:footer="0" w:gutter="0"/>
       <w:cols w:space="708"/>
       <w:docGrid w:linePitch="360"/>
     </w:sectPr>

</xml_diff>

<commit_message>
♭♭ Satie Gnossienne Ⅰ: Changing embellishement flat symbol combined with non-embellishing note's flat symbol to more readable form in my opionion. Removed [ Draft ] annotation.
</commit_message>
<xml_diff>
--- a/satie-gnossienne-1/sheet-music-simplified/satie-gnossienne-1-sheet-music-simplified.docx
+++ b/satie-gnossienne-1/sheet-music-simplified/satie-gnossienne-1-sheet-music-simplified.docx
@@ -75,27 +75,6 @@
         </w:rPr>
         <w:t xml:space="preserve"> (Simplified)</w:t>
       </w:r>
-      <w:r>
-        <w:rPr>
-          <w:b/>
-          <w:bCs/>
-          <w:noProof/>
-          <w:sz w:val="32"/>
-          <w:szCs w:val="32"/>
-        </w:rPr>
-        <w:t xml:space="preserve"> </w:t>
-      </w:r>
-      <w:r>
-        <w:rPr>
-          <w:b/>
-          <w:bCs/>
-          <w:noProof/>
-          <w:color w:val="FF0000"/>
-          <w:sz w:val="32"/>
-          <w:szCs w:val="32"/>
-        </w:rPr>
-        <w:t>[Draft]</w:t>
-      </w:r>
     </w:p>
     <w:p>
       <w:pPr>
@@ -106,9 +85,9 @@
           <w:noProof/>
         </w:rPr>
         <w:drawing>
-          <wp:inline distT="0" distB="0" distL="0" distR="0" wp14:anchorId="12BC977F" wp14:editId="1BA54E28">
-            <wp:extent cx="7182767" cy="9757458"/>
-            <wp:effectExtent l="0" t="0" r="0" b="0"/>
+          <wp:inline distT="0" distB="0" distL="0" distR="0" wp14:anchorId="12BC977F" wp14:editId="79F4DBF4">
+            <wp:extent cx="7189577" cy="9524383"/>
+            <wp:effectExtent l="0" t="0" r="0" b="635"/>
             <wp:docPr id="5" name="Picture 5"/>
             <wp:cNvGraphicFramePr>
               <a:graphicFrameLocks xmlns:a="http://schemas.openxmlformats.org/drawingml/2006/main" noChangeAspect="1"/>
@@ -131,7 +110,7 @@
                   <pic:spPr bwMode="auto">
                     <a:xfrm>
                       <a:off x="0" y="0"/>
-                      <a:ext cx="7189577" cy="9766709"/>
+                      <a:ext cx="7189577" cy="9524383"/>
                     </a:xfrm>
                     <a:prstGeom prst="rect">
                       <a:avLst/>

</xml_diff>